<commit_message>
Clean the python code
</commit_message>
<xml_diff>
--- a/ProjectData/Eric/Report Segamentation of Eric.docx
+++ b/ProjectData/Eric/Report Segamentation of Eric.docx
@@ -230,25 +230,7 @@
           <w:sz w:val="32"/>
           <w:szCs w:val="32"/>
         </w:rPr>
-        <w:t xml:space="preserve">, it </w:t>
-      </w:r>
-      <w:proofErr w:type="gramStart"/>
-      <w:r>
-        <w:rPr>
-          <w:rFonts w:ascii="Times New Roman" w:hAnsi="Times New Roman" w:cs="Times New Roman"/>
-          <w:sz w:val="32"/>
-          <w:szCs w:val="32"/>
-        </w:rPr>
-        <w:t>store</w:t>
-      </w:r>
-      <w:proofErr w:type="gramEnd"/>
-      <w:r>
-        <w:rPr>
-          <w:rFonts w:ascii="Times New Roman" w:hAnsi="Times New Roman" w:cs="Times New Roman"/>
-          <w:sz w:val="32"/>
-          <w:szCs w:val="32"/>
-        </w:rPr>
-        <w:t xml:space="preserve"> the meaning of data to an attribute named ‘Labour force characteristics’</w:t>
+        <w:t>, it store the meaning of data to an attribute named ‘Labour force characteristics’</w:t>
       </w:r>
       <w:r>
         <w:rPr>
@@ -360,25 +342,7 @@
           <w:sz w:val="32"/>
           <w:szCs w:val="32"/>
         </w:rPr>
-        <w:t xml:space="preserve">, we </w:t>
-      </w:r>
-      <w:proofErr w:type="gramStart"/>
-      <w:r>
-        <w:rPr>
-          <w:rFonts w:ascii="Times New Roman" w:hAnsi="Times New Roman" w:cs="Times New Roman"/>
-          <w:sz w:val="32"/>
-          <w:szCs w:val="32"/>
-        </w:rPr>
-        <w:t>are able to</w:t>
-      </w:r>
-      <w:proofErr w:type="gramEnd"/>
-      <w:r>
-        <w:rPr>
-          <w:rFonts w:ascii="Times New Roman" w:hAnsi="Times New Roman" w:cs="Times New Roman"/>
-          <w:sz w:val="32"/>
-          <w:szCs w:val="32"/>
-        </w:rPr>
-        <w:t xml:space="preserve"> </w:t>
+        <w:t xml:space="preserve">, we are able to </w:t>
       </w:r>
       <w:r>
         <w:rPr>
@@ -627,18 +591,8 @@
           <w:sz w:val="32"/>
           <w:szCs w:val="32"/>
         </w:rPr>
-        <w:t xml:space="preserve">As shown in plot, we can see the region of ‘Newfoundland and Labrador’ has a relatively higher unemployment rate and the region of Saskatchewan has a relatively lower data, it comes to a hypothesis that if there is difference between the unemployment rate data between these two provinces. To achieve </w:t>
-      </w:r>
-      <w:proofErr w:type="gramStart"/>
-      <w:r>
-        <w:rPr>
-          <w:rFonts w:ascii="Times New Roman" w:hAnsi="Times New Roman" w:cs="Times New Roman"/>
-          <w:sz w:val="32"/>
-          <w:szCs w:val="32"/>
-        </w:rPr>
-        <w:t>this</w:t>
-      </w:r>
-      <w:proofErr w:type="gramEnd"/>
+        <w:t>As shown in plot, we can see the region of ‘Newfoundland and Labrador’ has a relatively higher unemployment rate and the region of Saskatchewan has a relatively lower data, it comes to a hypothesis that if there is difference between the unemployment rate data between these two provinces. To achieve this</w:t>
+      </w:r>
       <w:r>
         <w:rPr>
           <w:rFonts w:ascii="Times New Roman" w:hAnsi="Times New Roman" w:cs="Times New Roman"/>
@@ -835,7 +789,6 @@
         </w:rPr>
         <w:t xml:space="preserve">applied </w:t>
       </w:r>
-      <w:proofErr w:type="spellStart"/>
       <w:r>
         <w:rPr>
           <w:rFonts w:ascii="Times New Roman" w:hAnsi="Times New Roman" w:cs="Times New Roman"/>
@@ -844,32 +797,13 @@
         </w:rPr>
         <w:t>mannwhitneyu</w:t>
       </w:r>
-      <w:proofErr w:type="spellEnd"/>
-      <w:r>
-        <w:rPr>
-          <w:rFonts w:ascii="Times New Roman" w:hAnsi="Times New Roman" w:cs="Times New Roman"/>
-          <w:sz w:val="32"/>
-          <w:szCs w:val="32"/>
-        </w:rPr>
-        <w:t xml:space="preserve"> test on it and get the output </w:t>
-      </w:r>
-      <w:proofErr w:type="spellStart"/>
-      <w:r>
-        <w:rPr>
-          <w:rFonts w:ascii="Times New Roman" w:hAnsi="Times New Roman" w:cs="Times New Roman"/>
-          <w:sz w:val="32"/>
-          <w:szCs w:val="32"/>
-        </w:rPr>
-        <w:t>p_value</w:t>
-      </w:r>
-      <w:proofErr w:type="spellEnd"/>
-      <w:r>
-        <w:rPr>
-          <w:rFonts w:ascii="Times New Roman" w:hAnsi="Times New Roman" w:cs="Times New Roman"/>
-          <w:sz w:val="32"/>
-          <w:szCs w:val="32"/>
-        </w:rPr>
-        <w:t xml:space="preserve"> = </w:t>
+      <w:r>
+        <w:rPr>
+          <w:rFonts w:ascii="Times New Roman" w:hAnsi="Times New Roman" w:cs="Times New Roman"/>
+          <w:sz w:val="32"/>
+          <w:szCs w:val="32"/>
+        </w:rPr>
+        <w:t xml:space="preserve"> test on it and get the output p_value = </w:t>
       </w:r>
       <w:r>
         <w:rPr>
@@ -902,25 +836,7 @@
           <w:sz w:val="32"/>
           <w:szCs w:val="32"/>
         </w:rPr>
-        <w:t xml:space="preserve">As the </w:t>
-      </w:r>
-      <w:proofErr w:type="spellStart"/>
-      <w:r>
-        <w:rPr>
-          <w:rFonts w:ascii="Times New Roman" w:hAnsi="Times New Roman" w:cs="Times New Roman"/>
-          <w:sz w:val="32"/>
-          <w:szCs w:val="32"/>
-        </w:rPr>
-        <w:t>p_value</w:t>
-      </w:r>
-      <w:proofErr w:type="spellEnd"/>
-      <w:r>
-        <w:rPr>
-          <w:rFonts w:ascii="Times New Roman" w:hAnsi="Times New Roman" w:cs="Times New Roman"/>
-          <w:sz w:val="32"/>
-          <w:szCs w:val="32"/>
-        </w:rPr>
-        <w:t xml:space="preserve"> &lt; 0.05, we can reject null hypothesis, and conclude there is significant difference between the data in these two regions. </w:t>
+        <w:t xml:space="preserve">As the p_value &lt; 0.05, we can reject null hypothesis, and conclude there is significant difference between the data in these two regions. </w:t>
       </w:r>
     </w:p>
     <w:p>
@@ -937,15 +853,7 @@
           <w:sz w:val="32"/>
           <w:szCs w:val="32"/>
         </w:rPr>
-        <w:t>The code is provided in ‘</w:t>
-      </w:r>
-      <w:r>
-        <w:rPr>
-          <w:rFonts w:ascii="Times New Roman" w:hAnsi="Times New Roman" w:cs="Times New Roman"/>
-          <w:sz w:val="32"/>
-          <w:szCs w:val="32"/>
-        </w:rPr>
-        <w:t>GEO_comparision</w:t>
+        <w:t>The code is provided in ‘GEO_comparision</w:t>
       </w:r>
       <w:r>
         <w:rPr>
@@ -1027,33 +935,15 @@
           <w:sz w:val="32"/>
           <w:szCs w:val="32"/>
         </w:rPr>
-        <w:t xml:space="preserve"> this </w:t>
-      </w:r>
-      <w:proofErr w:type="gramStart"/>
-      <w:r>
-        <w:rPr>
-          <w:rFonts w:ascii="Times New Roman" w:hAnsi="Times New Roman" w:cs="Times New Roman"/>
-          <w:sz w:val="32"/>
-          <w:szCs w:val="32"/>
-        </w:rPr>
-        <w:t>time</w:t>
-      </w:r>
-      <w:r>
-        <w:rPr>
-          <w:rFonts w:ascii="Times New Roman" w:hAnsi="Times New Roman" w:cs="Times New Roman"/>
-          <w:sz w:val="32"/>
-          <w:szCs w:val="32"/>
-        </w:rPr>
-        <w:t>, and</w:t>
-      </w:r>
-      <w:proofErr w:type="gramEnd"/>
-      <w:r>
-        <w:rPr>
-          <w:rFonts w:ascii="Times New Roman" w:hAnsi="Times New Roman" w:cs="Times New Roman"/>
-          <w:sz w:val="32"/>
-          <w:szCs w:val="32"/>
-        </w:rPr>
-        <w:t xml:space="preserve"> plot it again</w:t>
+        <w:t xml:space="preserve"> this time</w:t>
+      </w:r>
+      <w:r>
+        <w:rPr>
+          <w:rFonts w:ascii="Times New Roman" w:hAnsi="Times New Roman" w:cs="Times New Roman"/>
+          <w:sz w:val="32"/>
+          <w:szCs w:val="32"/>
+        </w:rPr>
+        <w:t>, and plot it again</w:t>
       </w:r>
       <w:r>
         <w:rPr>
@@ -1079,31 +969,7 @@
           <w:szCs w:val="32"/>
         </w:rPr>
         <w:lastRenderedPageBreak/>
-        <w:t xml:space="preserve">Data visualization for both sex in </w:t>
-      </w:r>
-      <w:r>
-        <w:rPr>
-          <w:rFonts w:ascii="Times New Roman" w:hAnsi="Times New Roman" w:cs="Times New Roman"/>
-          <w:sz w:val="32"/>
-          <w:szCs w:val="32"/>
-        </w:rPr>
-        <w:t>Canda</w:t>
-      </w:r>
-      <w:r>
-        <w:rPr>
-          <w:rFonts w:ascii="Times New Roman" w:hAnsi="Times New Roman" w:cs="Times New Roman"/>
-          <w:sz w:val="32"/>
-          <w:szCs w:val="32"/>
-        </w:rPr>
-        <w:t xml:space="preserve"> from 1976 – 2023</w:t>
-      </w:r>
-      <w:r>
-        <w:rPr>
-          <w:rFonts w:ascii="Times New Roman" w:hAnsi="Times New Roman" w:cs="Times New Roman"/>
-          <w:sz w:val="32"/>
-          <w:szCs w:val="32"/>
-        </w:rPr>
-        <w:t xml:space="preserve"> for different sex:</w:t>
+        <w:t>Data visualization in Canda from 1976 – 2023 for different sex:</w:t>
       </w:r>
       <w:r>
         <w:rPr>
@@ -3877,24 +3743,7 @@
           <w:sz w:val="32"/>
           <w:szCs w:val="32"/>
         </w:rPr>
-        <w:lastRenderedPageBreak/>
-        <w:t xml:space="preserve">Unemployment rate summary of </w:t>
-      </w:r>
-      <w:r>
-        <w:rPr>
-          <w:rFonts w:ascii="Times New Roman" w:hAnsi="Times New Roman" w:cs="Times New Roman"/>
-          <w:sz w:val="32"/>
-          <w:szCs w:val="32"/>
-        </w:rPr>
-        <w:t>Female</w:t>
-      </w:r>
-      <w:r>
-        <w:rPr>
-          <w:rFonts w:ascii="Times New Roman" w:hAnsi="Times New Roman" w:cs="Times New Roman"/>
-          <w:sz w:val="32"/>
-          <w:szCs w:val="32"/>
-        </w:rPr>
-        <w:t>:</w:t>
+        <w:t>Unemployment rate summary of Female:</w:t>
       </w:r>
     </w:p>
     <w:tbl>
@@ -3945,6 +3794,7 @@
                 <w:kern w:val="0"/>
                 <w14:ligatures w14:val="none"/>
               </w:rPr>
+              <w:lastRenderedPageBreak/>
               <w:t>GEO</w:t>
             </w:r>
           </w:p>
@@ -6602,25 +6452,7 @@
           <w:sz w:val="32"/>
           <w:szCs w:val="32"/>
         </w:rPr>
-        <w:t xml:space="preserve">This time, I just kept the data for the region of Canada, and compare it for different genders, the following is the </w:t>
-      </w:r>
-      <w:proofErr w:type="spellStart"/>
-      <w:r>
-        <w:rPr>
-          <w:rFonts w:ascii="Times New Roman" w:hAnsi="Times New Roman" w:cs="Times New Roman"/>
-          <w:sz w:val="32"/>
-          <w:szCs w:val="32"/>
-        </w:rPr>
-        <w:t>p_value</w:t>
-      </w:r>
-      <w:proofErr w:type="spellEnd"/>
-      <w:r>
-        <w:rPr>
-          <w:rFonts w:ascii="Times New Roman" w:hAnsi="Times New Roman" w:cs="Times New Roman"/>
-          <w:sz w:val="32"/>
-          <w:szCs w:val="32"/>
-        </w:rPr>
-        <w:t xml:space="preserve"> of the test:</w:t>
+        <w:t>This time, I just kept the data for the region of Canada, and compare it for different genders, the following is the p_value of the test:</w:t>
       </w:r>
     </w:p>
     <w:p>
@@ -6631,34 +6463,14 @@
           <w:szCs w:val="32"/>
         </w:rPr>
       </w:pPr>
-      <w:proofErr w:type="spellStart"/>
-      <w:r>
-        <w:rPr>
-          <w:rFonts w:ascii="Times New Roman" w:hAnsi="Times New Roman" w:cs="Times New Roman"/>
-          <w:sz w:val="32"/>
-          <w:szCs w:val="32"/>
-        </w:rPr>
-        <w:t>p_value</w:t>
-      </w:r>
-      <w:proofErr w:type="spellEnd"/>
-      <w:r>
-        <w:rPr>
-          <w:rFonts w:ascii="Times New Roman" w:hAnsi="Times New Roman" w:cs="Times New Roman"/>
-          <w:sz w:val="32"/>
-          <w:szCs w:val="32"/>
-        </w:rPr>
-        <w:t xml:space="preserve"> </w:t>
-      </w:r>
-      <w:proofErr w:type="gramStart"/>
-      <w:r>
-        <w:rPr>
-          <w:rFonts w:ascii="Times New Roman" w:hAnsi="Times New Roman" w:cs="Times New Roman"/>
-          <w:sz w:val="32"/>
-          <w:szCs w:val="32"/>
-        </w:rPr>
-        <w:t>=  0.0007703222294190954</w:t>
-      </w:r>
-      <w:proofErr w:type="gramEnd"/>
+      <w:r>
+        <w:rPr>
+          <w:rFonts w:ascii="Times New Roman" w:hAnsi="Times New Roman" w:cs="Times New Roman"/>
+          <w:sz w:val="32"/>
+          <w:szCs w:val="32"/>
+        </w:rPr>
+        <w:t>p_value =  0.0007703222294190954</w:t>
+      </w:r>
     </w:p>
     <w:p>
       <w:pPr>
@@ -6674,25 +6486,7 @@
           <w:sz w:val="32"/>
           <w:szCs w:val="32"/>
         </w:rPr>
-        <w:t xml:space="preserve">As </w:t>
-      </w:r>
-      <w:proofErr w:type="spellStart"/>
-      <w:r>
-        <w:rPr>
-          <w:rFonts w:ascii="Times New Roman" w:hAnsi="Times New Roman" w:cs="Times New Roman"/>
-          <w:sz w:val="32"/>
-          <w:szCs w:val="32"/>
-        </w:rPr>
-        <w:t>p_value</w:t>
-      </w:r>
-      <w:proofErr w:type="spellEnd"/>
-      <w:r>
-        <w:rPr>
-          <w:rFonts w:ascii="Times New Roman" w:hAnsi="Times New Roman" w:cs="Times New Roman"/>
-          <w:sz w:val="32"/>
-          <w:szCs w:val="32"/>
-        </w:rPr>
-        <w:t xml:space="preserve"> &lt; 0.05, we can conclude t</w:t>
+        <w:t>As p_value &lt; 0.05, we can conclude t</w:t>
       </w:r>
       <w:r>
         <w:rPr>
@@ -6936,25 +6730,7 @@
           <w:sz w:val="32"/>
           <w:szCs w:val="32"/>
         </w:rPr>
-        <w:t xml:space="preserve">From the plot we can see the case rate for all the provinces significant increased </w:t>
-      </w:r>
-      <w:proofErr w:type="gramStart"/>
-      <w:r>
-        <w:rPr>
-          <w:rFonts w:ascii="Times New Roman" w:hAnsi="Times New Roman" w:cs="Times New Roman"/>
-          <w:sz w:val="32"/>
-          <w:szCs w:val="32"/>
-        </w:rPr>
-        <w:t>at</w:t>
-      </w:r>
-      <w:proofErr w:type="gramEnd"/>
-      <w:r>
-        <w:rPr>
-          <w:rFonts w:ascii="Times New Roman" w:hAnsi="Times New Roman" w:cs="Times New Roman"/>
-          <w:sz w:val="32"/>
-          <w:szCs w:val="32"/>
-        </w:rPr>
-        <w:t xml:space="preserve"> Dec 2021 and reached a peak at around Feb 2022 to Apr 2022.</w:t>
+        <w:t>From the plot we can see the case rate for all the provinces significant increased at Dec 2021 and reached a peak at around Feb 2022 to Apr 2022.</w:t>
       </w:r>
     </w:p>
     <w:p>
@@ -6987,25 +6763,7 @@
           <w:sz w:val="32"/>
           <w:szCs w:val="32"/>
         </w:rPr>
-        <w:t xml:space="preserve"> </w:t>
-      </w:r>
-      <w:proofErr w:type="gramStart"/>
-      <w:r>
-        <w:rPr>
-          <w:rFonts w:ascii="Times New Roman" w:hAnsi="Times New Roman" w:cs="Times New Roman"/>
-          <w:sz w:val="32"/>
-          <w:szCs w:val="32"/>
-        </w:rPr>
-        <w:t>province</w:t>
-      </w:r>
-      <w:proofErr w:type="gramEnd"/>
-      <w:r>
-        <w:rPr>
-          <w:rFonts w:ascii="Times New Roman" w:hAnsi="Times New Roman" w:cs="Times New Roman"/>
-          <w:sz w:val="32"/>
-          <w:szCs w:val="32"/>
-        </w:rPr>
-        <w:t xml:space="preserve"> we choose which is Yukon.</w:t>
+        <w:t xml:space="preserve"> province we choose which is Yukon.</w:t>
       </w:r>
     </w:p>
     <w:p>
@@ -7033,23 +6791,13 @@
           <w:szCs w:val="32"/>
         </w:rPr>
       </w:pPr>
-      <w:proofErr w:type="spellStart"/>
-      <w:r>
-        <w:rPr>
-          <w:rFonts w:ascii="Times New Roman" w:hAnsi="Times New Roman" w:cs="Times New Roman"/>
-          <w:sz w:val="32"/>
-          <w:szCs w:val="32"/>
-        </w:rPr>
-        <w:t>p_value</w:t>
-      </w:r>
-      <w:proofErr w:type="spellEnd"/>
-      <w:r>
-        <w:rPr>
-          <w:rFonts w:ascii="Times New Roman" w:hAnsi="Times New Roman" w:cs="Times New Roman"/>
-          <w:sz w:val="32"/>
-          <w:szCs w:val="32"/>
-        </w:rPr>
-        <w:t xml:space="preserve"> = </w:t>
+      <w:r>
+        <w:rPr>
+          <w:rFonts w:ascii="Times New Roman" w:hAnsi="Times New Roman" w:cs="Times New Roman"/>
+          <w:sz w:val="32"/>
+          <w:szCs w:val="32"/>
+        </w:rPr>
+        <w:t xml:space="preserve">p_value = </w:t>
       </w:r>
       <w:r>
         <w:rPr>
@@ -7107,25 +6855,7 @@
           <w:sz w:val="32"/>
           <w:szCs w:val="32"/>
         </w:rPr>
-        <w:t xml:space="preserve">To compare the unemployment rate in different </w:t>
-      </w:r>
-      <w:proofErr w:type="gramStart"/>
-      <w:r>
-        <w:rPr>
-          <w:rFonts w:ascii="Times New Roman" w:hAnsi="Times New Roman" w:cs="Times New Roman"/>
-          <w:sz w:val="32"/>
-          <w:szCs w:val="32"/>
-        </w:rPr>
-        <w:t>time period</w:t>
-      </w:r>
-      <w:proofErr w:type="gramEnd"/>
-      <w:r>
-        <w:rPr>
-          <w:rFonts w:ascii="Times New Roman" w:hAnsi="Times New Roman" w:cs="Times New Roman"/>
-          <w:sz w:val="32"/>
-          <w:szCs w:val="32"/>
-        </w:rPr>
-        <w:t xml:space="preserve">, we split our unemployment data to three subset, Jan 2019 – Jan 2020 represent data </w:t>
+        <w:t xml:space="preserve">To compare the unemployment rate in different time period, we split our unemployment data to three subset, Jan 2019 – Jan 2020 represent data </w:t>
       </w:r>
       <w:r>
         <w:rPr>
@@ -7260,7 +6990,6 @@
         </w:rPr>
         <w:t xml:space="preserve">As shown in plot, the unemployment rate data during pandemic is much higher than that before pandemic and after pandemic in all the provinces in Canada. To further confirm our hypothesis, we did the </w:t>
       </w:r>
-      <w:proofErr w:type="spellStart"/>
       <w:r>
         <w:rPr>
           <w:rFonts w:ascii="Times New Roman" w:hAnsi="Times New Roman" w:cs="Times New Roman"/>
@@ -7269,50 +6998,13 @@
         </w:rPr>
         <w:t>mannwhitneyu</w:t>
       </w:r>
-      <w:proofErr w:type="spellEnd"/>
-      <w:r>
-        <w:rPr>
-          <w:rFonts w:ascii="Times New Roman" w:hAnsi="Times New Roman" w:cs="Times New Roman"/>
-          <w:sz w:val="32"/>
-          <w:szCs w:val="32"/>
-        </w:rPr>
-        <w:t xml:space="preserve"> test among each </w:t>
-      </w:r>
-      <w:proofErr w:type="gramStart"/>
-      <w:r>
-        <w:rPr>
-          <w:rFonts w:ascii="Times New Roman" w:hAnsi="Times New Roman" w:cs="Times New Roman"/>
-          <w:sz w:val="32"/>
-          <w:szCs w:val="32"/>
-        </w:rPr>
-        <w:t>indicators</w:t>
-      </w:r>
-      <w:proofErr w:type="gramEnd"/>
-      <w:r>
-        <w:rPr>
-          <w:rFonts w:ascii="Times New Roman" w:hAnsi="Times New Roman" w:cs="Times New Roman"/>
-          <w:sz w:val="32"/>
-          <w:szCs w:val="32"/>
-        </w:rPr>
-        <w:t xml:space="preserve"> from each region, the </w:t>
-      </w:r>
-      <w:proofErr w:type="spellStart"/>
-      <w:r>
-        <w:rPr>
-          <w:rFonts w:ascii="Times New Roman" w:hAnsi="Times New Roman" w:cs="Times New Roman"/>
-          <w:sz w:val="32"/>
-          <w:szCs w:val="32"/>
-        </w:rPr>
-        <w:t>p_value</w:t>
-      </w:r>
-      <w:proofErr w:type="spellEnd"/>
-      <w:r>
-        <w:rPr>
-          <w:rFonts w:ascii="Times New Roman" w:hAnsi="Times New Roman" w:cs="Times New Roman"/>
-          <w:sz w:val="32"/>
-          <w:szCs w:val="32"/>
-        </w:rPr>
-        <w:t xml:space="preserve"> result was shown in the table below: </w:t>
+      <w:r>
+        <w:rPr>
+          <w:rFonts w:ascii="Times New Roman" w:hAnsi="Times New Roman" w:cs="Times New Roman"/>
+          <w:sz w:val="32"/>
+          <w:szCs w:val="32"/>
+        </w:rPr>
+        <w:t xml:space="preserve"> test among each indicators from each region, the p_value result was shown in the table below: </w:t>
       </w:r>
     </w:p>
     <w:tbl>

</xml_diff>